<commit_message>
adding details about mongo database and collections
</commit_message>
<xml_diff>
--- a/Documentation/Test Cases & Results.docx
+++ b/Documentation/Test Cases & Results.docx
@@ -344,7 +344,7 @@
           <w:r>
             <w:fldChar w:fldCharType="separate"/>
           </w:r>
-          <w:hyperlink w:anchor="_Toc54938725" w:history="1">
+          <w:hyperlink w:anchor="_Toc54957701" w:history="1">
             <w:r>
               <w:rPr>
                 <w:rStyle w:val="Hyperlink"/>
@@ -371,7 +371,7 @@
                 <w:noProof/>
                 <w:webHidden/>
               </w:rPr>
-              <w:instrText xml:space="preserve"> PAGEREF _Toc54938725 \h </w:instrText>
+              <w:instrText xml:space="preserve"> PAGEREF _Toc54957701 \h </w:instrText>
             </w:r>
             <w:r>
               <w:rPr>
@@ -414,7 +414,7 @@
               <w:lang w:eastAsia="en-GB"/>
             </w:rPr>
           </w:pPr>
-          <w:hyperlink w:anchor="_Toc54938726" w:history="1">
+          <w:hyperlink w:anchor="_Toc54957702" w:history="1">
             <w:r>
               <w:rPr>
                 <w:rStyle w:val="Hyperlink"/>
@@ -441,7 +441,7 @@
                 <w:noProof/>
                 <w:webHidden/>
               </w:rPr>
-              <w:instrText xml:space="preserve"> PAGEREF _Toc54938726 \h </w:instrText>
+              <w:instrText xml:space="preserve"> PAGEREF _Toc54957702 \h </w:instrText>
             </w:r>
             <w:r>
               <w:rPr>
@@ -461,7 +461,7 @@
                 <w:noProof/>
                 <w:webHidden/>
               </w:rPr>
-              <w:t>7</w:t>
+              <w:t>8</w:t>
             </w:r>
             <w:r>
               <w:rPr>
@@ -484,7 +484,7 @@
               <w:lang w:eastAsia="en-GB"/>
             </w:rPr>
           </w:pPr>
-          <w:hyperlink w:anchor="_Toc54938727" w:history="1">
+          <w:hyperlink w:anchor="_Toc54957703" w:history="1">
             <w:r>
               <w:rPr>
                 <w:rStyle w:val="Hyperlink"/>
@@ -511,7 +511,7 @@
                 <w:noProof/>
                 <w:webHidden/>
               </w:rPr>
-              <w:instrText xml:space="preserve"> PAGEREF _Toc54938727 \h </w:instrText>
+              <w:instrText xml:space="preserve"> PAGEREF _Toc54957703 \h </w:instrText>
             </w:r>
             <w:r>
               <w:rPr>
@@ -531,7 +531,7 @@
                 <w:noProof/>
                 <w:webHidden/>
               </w:rPr>
-              <w:t>7</w:t>
+              <w:t>8</w:t>
             </w:r>
             <w:r>
               <w:rPr>
@@ -554,7 +554,7 @@
               <w:lang w:eastAsia="en-GB"/>
             </w:rPr>
           </w:pPr>
-          <w:hyperlink w:anchor="_Toc54938728" w:history="1">
+          <w:hyperlink w:anchor="_Toc54957704" w:history="1">
             <w:r>
               <w:rPr>
                 <w:rStyle w:val="Hyperlink"/>
@@ -581,7 +581,7 @@
                 <w:noProof/>
                 <w:webHidden/>
               </w:rPr>
-              <w:instrText xml:space="preserve"> PAGEREF _Toc54938728 \h </w:instrText>
+              <w:instrText xml:space="preserve"> PAGEREF _Toc54957704 \h </w:instrText>
             </w:r>
             <w:r>
               <w:rPr>
@@ -601,7 +601,7 @@
                 <w:noProof/>
                 <w:webHidden/>
               </w:rPr>
-              <w:t>7</w:t>
+              <w:t>8</w:t>
             </w:r>
             <w:r>
               <w:rPr>
@@ -624,7 +624,7 @@
               <w:lang w:eastAsia="en-GB"/>
             </w:rPr>
           </w:pPr>
-          <w:hyperlink w:anchor="_Toc54938729" w:history="1">
+          <w:hyperlink w:anchor="_Toc54957705" w:history="1">
             <w:r>
               <w:rPr>
                 <w:rStyle w:val="Hyperlink"/>
@@ -632,6 +632,8 @@
               </w:rPr>
               <w:t>1.2b: ‘Home’ view asleep.</w:t>
             </w:r>
+            <w:bookmarkStart w:id="0" w:name="_GoBack"/>
+            <w:bookmarkEnd w:id="0"/>
             <w:r>
               <w:rPr>
                 <w:noProof/>
@@ -651,7 +653,7 @@
                 <w:noProof/>
                 <w:webHidden/>
               </w:rPr>
-              <w:instrText xml:space="preserve"> PAGEREF _Toc54938729 \h </w:instrText>
+              <w:instrText xml:space="preserve"> PAGEREF _Toc54957705 \h </w:instrText>
             </w:r>
             <w:r>
               <w:rPr>
@@ -671,7 +673,7 @@
                 <w:noProof/>
                 <w:webHidden/>
               </w:rPr>
-              <w:t>8</w:t>
+              <w:t>9</w:t>
             </w:r>
             <w:r>
               <w:rPr>
@@ -694,7 +696,7 @@
               <w:lang w:eastAsia="en-GB"/>
             </w:rPr>
           </w:pPr>
-          <w:hyperlink w:anchor="_Toc54938730" w:history="1">
+          <w:hyperlink w:anchor="_Toc54957706" w:history="1">
             <w:r>
               <w:rPr>
                 <w:rStyle w:val="Hyperlink"/>
@@ -721,7 +723,7 @@
                 <w:noProof/>
                 <w:webHidden/>
               </w:rPr>
-              <w:instrText xml:space="preserve"> PAGEREF _Toc54938730 \h </w:instrText>
+              <w:instrText xml:space="preserve"> PAGEREF _Toc54957706 \h </w:instrText>
             </w:r>
             <w:r>
               <w:rPr>
@@ -741,7 +743,7 @@
                 <w:noProof/>
                 <w:webHidden/>
               </w:rPr>
-              <w:t>8</w:t>
+              <w:t>9</w:t>
             </w:r>
             <w:r>
               <w:rPr>
@@ -764,7 +766,7 @@
               <w:lang w:eastAsia="en-GB"/>
             </w:rPr>
           </w:pPr>
-          <w:hyperlink w:anchor="_Toc54938731" w:history="1">
+          <w:hyperlink w:anchor="_Toc54957707" w:history="1">
             <w:r>
               <w:rPr>
                 <w:rStyle w:val="Hyperlink"/>
@@ -791,7 +793,7 @@
                 <w:noProof/>
                 <w:webHidden/>
               </w:rPr>
-              <w:instrText xml:space="preserve"> PAGEREF _Toc54938731 \h </w:instrText>
+              <w:instrText xml:space="preserve"> PAGEREF _Toc54957707 \h </w:instrText>
             </w:r>
             <w:r>
               <w:rPr>
@@ -811,7 +813,7 @@
                 <w:noProof/>
                 <w:webHidden/>
               </w:rPr>
-              <w:t>9</w:t>
+              <w:t>10</w:t>
             </w:r>
             <w:r>
               <w:rPr>
@@ -834,7 +836,7 @@
               <w:lang w:eastAsia="en-GB"/>
             </w:rPr>
           </w:pPr>
-          <w:hyperlink w:anchor="_Toc54938732" w:history="1">
+          <w:hyperlink w:anchor="_Toc54957708" w:history="1">
             <w:r>
               <w:rPr>
                 <w:rStyle w:val="Hyperlink"/>
@@ -861,7 +863,7 @@
                 <w:noProof/>
                 <w:webHidden/>
               </w:rPr>
-              <w:instrText xml:space="preserve"> PAGEREF _Toc54938732 \h </w:instrText>
+              <w:instrText xml:space="preserve"> PAGEREF _Toc54957708 \h </w:instrText>
             </w:r>
             <w:r>
               <w:rPr>
@@ -881,7 +883,7 @@
                 <w:noProof/>
                 <w:webHidden/>
               </w:rPr>
-              <w:t>9</w:t>
+              <w:t>10</w:t>
             </w:r>
             <w:r>
               <w:rPr>
@@ -904,7 +906,7 @@
               <w:lang w:eastAsia="en-GB"/>
             </w:rPr>
           </w:pPr>
-          <w:hyperlink w:anchor="_Toc54938733" w:history="1">
+          <w:hyperlink w:anchor="_Toc54957709" w:history="1">
             <w:r>
               <w:rPr>
                 <w:rStyle w:val="Hyperlink"/>
@@ -931,7 +933,7 @@
                 <w:noProof/>
                 <w:webHidden/>
               </w:rPr>
-              <w:instrText xml:space="preserve"> PAGEREF _Toc54938733 \h </w:instrText>
+              <w:instrText xml:space="preserve"> PAGEREF _Toc54957709 \h </w:instrText>
             </w:r>
             <w:r>
               <w:rPr>
@@ -951,7 +953,7 @@
                 <w:noProof/>
                 <w:webHidden/>
               </w:rPr>
-              <w:t>10</w:t>
+              <w:t>11</w:t>
             </w:r>
             <w:r>
               <w:rPr>
@@ -974,7 +976,7 @@
               <w:lang w:eastAsia="en-GB"/>
             </w:rPr>
           </w:pPr>
-          <w:hyperlink w:anchor="_Toc54938734" w:history="1">
+          <w:hyperlink w:anchor="_Toc54957710" w:history="1">
             <w:r>
               <w:rPr>
                 <w:rStyle w:val="Hyperlink"/>
@@ -1001,7 +1003,7 @@
                 <w:noProof/>
                 <w:webHidden/>
               </w:rPr>
-              <w:instrText xml:space="preserve"> PAGEREF _Toc54938734 \h </w:instrText>
+              <w:instrText xml:space="preserve"> PAGEREF _Toc54957710 \h </w:instrText>
             </w:r>
             <w:r>
               <w:rPr>
@@ -1021,7 +1023,7 @@
                 <w:noProof/>
                 <w:webHidden/>
               </w:rPr>
-              <w:t>11</w:t>
+              <w:t>12</w:t>
             </w:r>
             <w:r>
               <w:rPr>
@@ -1044,7 +1046,7 @@
               <w:lang w:eastAsia="en-GB"/>
             </w:rPr>
           </w:pPr>
-          <w:hyperlink w:anchor="_Toc54938735" w:history="1">
+          <w:hyperlink w:anchor="_Toc54957711" w:history="1">
             <w:r>
               <w:rPr>
                 <w:rStyle w:val="Hyperlink"/>
@@ -1071,7 +1073,7 @@
                 <w:noProof/>
                 <w:webHidden/>
               </w:rPr>
-              <w:instrText xml:space="preserve"> PAGEREF _Toc54938735 \h </w:instrText>
+              <w:instrText xml:space="preserve"> PAGEREF _Toc54957711 \h </w:instrText>
             </w:r>
             <w:r>
               <w:rPr>
@@ -1091,7 +1093,7 @@
                 <w:noProof/>
                 <w:webHidden/>
               </w:rPr>
-              <w:t>11</w:t>
+              <w:t>12</w:t>
             </w:r>
             <w:r>
               <w:rPr>
@@ -1114,7 +1116,7 @@
               <w:lang w:eastAsia="en-GB"/>
             </w:rPr>
           </w:pPr>
-          <w:hyperlink w:anchor="_Toc54938736" w:history="1">
+          <w:hyperlink w:anchor="_Toc54957712" w:history="1">
             <w:r>
               <w:rPr>
                 <w:rStyle w:val="Hyperlink"/>
@@ -1141,7 +1143,7 @@
                 <w:noProof/>
                 <w:webHidden/>
               </w:rPr>
-              <w:instrText xml:space="preserve"> PAGEREF _Toc54938736 \h </w:instrText>
+              <w:instrText xml:space="preserve"> PAGEREF _Toc54957712 \h </w:instrText>
             </w:r>
             <w:r>
               <w:rPr>
@@ -1161,7 +1163,7 @@
                 <w:noProof/>
                 <w:webHidden/>
               </w:rPr>
-              <w:t>12</w:t>
+              <w:t>13</w:t>
             </w:r>
             <w:r>
               <w:rPr>
@@ -1184,7 +1186,7 @@
               <w:lang w:eastAsia="en-GB"/>
             </w:rPr>
           </w:pPr>
-          <w:hyperlink w:anchor="_Toc54938737" w:history="1">
+          <w:hyperlink w:anchor="_Toc54957713" w:history="1">
             <w:r>
               <w:rPr>
                 <w:rStyle w:val="Hyperlink"/>
@@ -1211,7 +1213,7 @@
                 <w:noProof/>
                 <w:webHidden/>
               </w:rPr>
-              <w:instrText xml:space="preserve"> PAGEREF _Toc54938737 \h </w:instrText>
+              <w:instrText xml:space="preserve"> PAGEREF _Toc54957713 \h </w:instrText>
             </w:r>
             <w:r>
               <w:rPr>
@@ -1231,7 +1233,7 @@
                 <w:noProof/>
                 <w:webHidden/>
               </w:rPr>
-              <w:t>12</w:t>
+              <w:t>13</w:t>
             </w:r>
             <w:r>
               <w:rPr>
@@ -1254,7 +1256,7 @@
               <w:lang w:eastAsia="en-GB"/>
             </w:rPr>
           </w:pPr>
-          <w:hyperlink w:anchor="_Toc54938738" w:history="1">
+          <w:hyperlink w:anchor="_Toc54957714" w:history="1">
             <w:r>
               <w:rPr>
                 <w:rStyle w:val="Hyperlink"/>
@@ -1281,7 +1283,7 @@
                 <w:noProof/>
                 <w:webHidden/>
               </w:rPr>
-              <w:instrText xml:space="preserve"> PAGEREF _Toc54938738 \h </w:instrText>
+              <w:instrText xml:space="preserve"> PAGEREF _Toc54957714 \h </w:instrText>
             </w:r>
             <w:r>
               <w:rPr>
@@ -1301,7 +1303,7 @@
                 <w:noProof/>
                 <w:webHidden/>
               </w:rPr>
-              <w:t>13</w:t>
+              <w:t>14</w:t>
             </w:r>
             <w:r>
               <w:rPr>
@@ -1324,7 +1326,7 @@
               <w:lang w:eastAsia="en-GB"/>
             </w:rPr>
           </w:pPr>
-          <w:hyperlink w:anchor="_Toc54938739" w:history="1">
+          <w:hyperlink w:anchor="_Toc54957715" w:history="1">
             <w:r>
               <w:rPr>
                 <w:rStyle w:val="Hyperlink"/>
@@ -1351,7 +1353,7 @@
                 <w:noProof/>
                 <w:webHidden/>
               </w:rPr>
-              <w:instrText xml:space="preserve"> PAGEREF _Toc54938739 \h </w:instrText>
+              <w:instrText xml:space="preserve"> PAGEREF _Toc54957715 \h </w:instrText>
             </w:r>
             <w:r>
               <w:rPr>
@@ -1371,7 +1373,7 @@
                 <w:noProof/>
                 <w:webHidden/>
               </w:rPr>
-              <w:t>13</w:t>
+              <w:t>14</w:t>
             </w:r>
             <w:r>
               <w:rPr>
@@ -1394,7 +1396,7 @@
               <w:lang w:eastAsia="en-GB"/>
             </w:rPr>
           </w:pPr>
-          <w:hyperlink w:anchor="_Toc54938740" w:history="1">
+          <w:hyperlink w:anchor="_Toc54957716" w:history="1">
             <w:r>
               <w:rPr>
                 <w:rStyle w:val="Hyperlink"/>
@@ -1421,7 +1423,7 @@
                 <w:noProof/>
                 <w:webHidden/>
               </w:rPr>
-              <w:instrText xml:space="preserve"> PAGEREF _Toc54938740 \h </w:instrText>
+              <w:instrText xml:space="preserve"> PAGEREF _Toc54957716 \h </w:instrText>
             </w:r>
             <w:r>
               <w:rPr>
@@ -1441,7 +1443,7 @@
                 <w:noProof/>
                 <w:webHidden/>
               </w:rPr>
-              <w:t>14</w:t>
+              <w:t>15</w:t>
             </w:r>
             <w:r>
               <w:rPr>
@@ -1464,7 +1466,7 @@
               <w:lang w:eastAsia="en-GB"/>
             </w:rPr>
           </w:pPr>
-          <w:hyperlink w:anchor="_Toc54938741" w:history="1">
+          <w:hyperlink w:anchor="_Toc54957717" w:history="1">
             <w:r>
               <w:rPr>
                 <w:rStyle w:val="Hyperlink"/>
@@ -1491,7 +1493,7 @@
                 <w:noProof/>
                 <w:webHidden/>
               </w:rPr>
-              <w:instrText xml:space="preserve"> PAGEREF _Toc54938741 \h </w:instrText>
+              <w:instrText xml:space="preserve"> PAGEREF _Toc54957717 \h </w:instrText>
             </w:r>
             <w:r>
               <w:rPr>
@@ -1511,7 +1513,7 @@
                 <w:noProof/>
                 <w:webHidden/>
               </w:rPr>
-              <w:t>14</w:t>
+              <w:t>15</w:t>
             </w:r>
             <w:r>
               <w:rPr>
@@ -1534,7 +1536,7 @@
               <w:lang w:eastAsia="en-GB"/>
             </w:rPr>
           </w:pPr>
-          <w:hyperlink w:anchor="_Toc54938742" w:history="1">
+          <w:hyperlink w:anchor="_Toc54957718" w:history="1">
             <w:r>
               <w:rPr>
                 <w:rStyle w:val="Hyperlink"/>
@@ -1561,7 +1563,7 @@
                 <w:noProof/>
                 <w:webHidden/>
               </w:rPr>
-              <w:instrText xml:space="preserve"> PAGEREF _Toc54938742 \h </w:instrText>
+              <w:instrText xml:space="preserve"> PAGEREF _Toc54957718 \h </w:instrText>
             </w:r>
             <w:r>
               <w:rPr>
@@ -1581,7 +1583,7 @@
                 <w:noProof/>
                 <w:webHidden/>
               </w:rPr>
-              <w:t>15</w:t>
+              <w:t>16</w:t>
             </w:r>
             <w:r>
               <w:rPr>
@@ -1604,7 +1606,7 @@
               <w:lang w:eastAsia="en-GB"/>
             </w:rPr>
           </w:pPr>
-          <w:hyperlink w:anchor="_Toc54938743" w:history="1">
+          <w:hyperlink w:anchor="_Toc54957719" w:history="1">
             <w:r>
               <w:rPr>
                 <w:rStyle w:val="Hyperlink"/>
@@ -1631,7 +1633,7 @@
                 <w:noProof/>
                 <w:webHidden/>
               </w:rPr>
-              <w:instrText xml:space="preserve"> PAGEREF _Toc54938743 \h </w:instrText>
+              <w:instrText xml:space="preserve"> PAGEREF _Toc54957719 \h </w:instrText>
             </w:r>
             <w:r>
               <w:rPr>
@@ -1651,7 +1653,7 @@
                 <w:noProof/>
                 <w:webHidden/>
               </w:rPr>
-              <w:t>15</w:t>
+              <w:t>16</w:t>
             </w:r>
             <w:r>
               <w:rPr>
@@ -1674,7 +1676,7 @@
               <w:lang w:eastAsia="en-GB"/>
             </w:rPr>
           </w:pPr>
-          <w:hyperlink w:anchor="_Toc54938744" w:history="1">
+          <w:hyperlink w:anchor="_Toc54957720" w:history="1">
             <w:r>
               <w:rPr>
                 <w:rStyle w:val="Hyperlink"/>
@@ -1701,7 +1703,7 @@
                 <w:noProof/>
                 <w:webHidden/>
               </w:rPr>
-              <w:instrText xml:space="preserve"> PAGEREF _Toc54938744 \h </w:instrText>
+              <w:instrText xml:space="preserve"> PAGEREF _Toc54957720 \h </w:instrText>
             </w:r>
             <w:r>
               <w:rPr>
@@ -1721,7 +1723,7 @@
                 <w:noProof/>
                 <w:webHidden/>
               </w:rPr>
-              <w:t>16</w:t>
+              <w:t>17</w:t>
             </w:r>
             <w:r>
               <w:rPr>
@@ -1744,7 +1746,7 @@
               <w:lang w:eastAsia="en-GB"/>
             </w:rPr>
           </w:pPr>
-          <w:hyperlink w:anchor="_Toc54938745" w:history="1">
+          <w:hyperlink w:anchor="_Toc54957721" w:history="1">
             <w:r>
               <w:rPr>
                 <w:rStyle w:val="Hyperlink"/>
@@ -1771,7 +1773,7 @@
                 <w:noProof/>
                 <w:webHidden/>
               </w:rPr>
-              <w:instrText xml:space="preserve"> PAGEREF _Toc54938745 \h </w:instrText>
+              <w:instrText xml:space="preserve"> PAGEREF _Toc54957721 \h </w:instrText>
             </w:r>
             <w:r>
               <w:rPr>
@@ -1791,7 +1793,7 @@
                 <w:noProof/>
                 <w:webHidden/>
               </w:rPr>
-              <w:t>16</w:t>
+              <w:t>17</w:t>
             </w:r>
             <w:r>
               <w:rPr>
@@ -1814,7 +1816,7 @@
               <w:lang w:eastAsia="en-GB"/>
             </w:rPr>
           </w:pPr>
-          <w:hyperlink w:anchor="_Toc54938746" w:history="1">
+          <w:hyperlink w:anchor="_Toc54957722" w:history="1">
             <w:r>
               <w:rPr>
                 <w:rStyle w:val="Hyperlink"/>
@@ -1841,7 +1843,7 @@
                 <w:noProof/>
                 <w:webHidden/>
               </w:rPr>
-              <w:instrText xml:space="preserve"> PAGEREF _Toc54938746 \h </w:instrText>
+              <w:instrText xml:space="preserve"> PAGEREF _Toc54957722 \h </w:instrText>
             </w:r>
             <w:r>
               <w:rPr>
@@ -1861,7 +1863,7 @@
                 <w:noProof/>
                 <w:webHidden/>
               </w:rPr>
-              <w:t>17</w:t>
+              <w:t>18</w:t>
             </w:r>
             <w:r>
               <w:rPr>
@@ -1884,7 +1886,7 @@
               <w:lang w:eastAsia="en-GB"/>
             </w:rPr>
           </w:pPr>
-          <w:hyperlink w:anchor="_Toc54938747" w:history="1">
+          <w:hyperlink w:anchor="_Toc54957723" w:history="1">
             <w:r>
               <w:rPr>
                 <w:rStyle w:val="Hyperlink"/>
@@ -1911,7 +1913,7 @@
                 <w:noProof/>
                 <w:webHidden/>
               </w:rPr>
-              <w:instrText xml:space="preserve"> PAGEREF _Toc54938747 \h </w:instrText>
+              <w:instrText xml:space="preserve"> PAGEREF _Toc54957723 \h </w:instrText>
             </w:r>
             <w:r>
               <w:rPr>
@@ -1931,7 +1933,7 @@
                 <w:noProof/>
                 <w:webHidden/>
               </w:rPr>
-              <w:t>17</w:t>
+              <w:t>18</w:t>
             </w:r>
             <w:r>
               <w:rPr>
@@ -1954,7 +1956,7 @@
               <w:lang w:eastAsia="en-GB"/>
             </w:rPr>
           </w:pPr>
-          <w:hyperlink w:anchor="_Toc54938748" w:history="1">
+          <w:hyperlink w:anchor="_Toc54957724" w:history="1">
             <w:r>
               <w:rPr>
                 <w:rStyle w:val="Hyperlink"/>
@@ -1981,7 +1983,7 @@
                 <w:noProof/>
                 <w:webHidden/>
               </w:rPr>
-              <w:instrText xml:space="preserve"> PAGEREF _Toc54938748 \h </w:instrText>
+              <w:instrText xml:space="preserve"> PAGEREF _Toc54957724 \h </w:instrText>
             </w:r>
             <w:r>
               <w:rPr>
@@ -2001,7 +2003,7 @@
                 <w:noProof/>
                 <w:webHidden/>
               </w:rPr>
-              <w:t>18</w:t>
+              <w:t>19</w:t>
             </w:r>
             <w:r>
               <w:rPr>
@@ -2024,7 +2026,7 @@
               <w:lang w:eastAsia="en-GB"/>
             </w:rPr>
           </w:pPr>
-          <w:hyperlink w:anchor="_Toc54938749" w:history="1">
+          <w:hyperlink w:anchor="_Toc54957725" w:history="1">
             <w:r>
               <w:rPr>
                 <w:rStyle w:val="Hyperlink"/>
@@ -2051,7 +2053,7 @@
                 <w:noProof/>
                 <w:webHidden/>
               </w:rPr>
-              <w:instrText xml:space="preserve"> PAGEREF _Toc54938749 \h </w:instrText>
+              <w:instrText xml:space="preserve"> PAGEREF _Toc54957725 \h </w:instrText>
             </w:r>
             <w:r>
               <w:rPr>
@@ -2071,7 +2073,7 @@
                 <w:noProof/>
                 <w:webHidden/>
               </w:rPr>
-              <w:t>18</w:t>
+              <w:t>19</w:t>
             </w:r>
             <w:r>
               <w:rPr>
@@ -2094,7 +2096,7 @@
               <w:lang w:eastAsia="en-GB"/>
             </w:rPr>
           </w:pPr>
-          <w:hyperlink w:anchor="_Toc54938750" w:history="1">
+          <w:hyperlink w:anchor="_Toc54957726" w:history="1">
             <w:r>
               <w:rPr>
                 <w:rStyle w:val="Hyperlink"/>
@@ -2121,7 +2123,7 @@
                 <w:noProof/>
                 <w:webHidden/>
               </w:rPr>
-              <w:instrText xml:space="preserve"> PAGEREF _Toc54938750 \h </w:instrText>
+              <w:instrText xml:space="preserve"> PAGEREF _Toc54957726 \h </w:instrText>
             </w:r>
             <w:r>
               <w:rPr>
@@ -2141,7 +2143,7 @@
                 <w:noProof/>
                 <w:webHidden/>
               </w:rPr>
-              <w:t>19</w:t>
+              <w:t>20</w:t>
             </w:r>
             <w:r>
               <w:rPr>
@@ -2164,7 +2166,7 @@
               <w:lang w:eastAsia="en-GB"/>
             </w:rPr>
           </w:pPr>
-          <w:hyperlink w:anchor="_Toc54938751" w:history="1">
+          <w:hyperlink w:anchor="_Toc54957727" w:history="1">
             <w:r>
               <w:rPr>
                 <w:rStyle w:val="Hyperlink"/>
@@ -2191,7 +2193,7 @@
                 <w:noProof/>
                 <w:webHidden/>
               </w:rPr>
-              <w:instrText xml:space="preserve"> PAGEREF _Toc54938751 \h </w:instrText>
+              <w:instrText xml:space="preserve"> PAGEREF _Toc54957727 \h </w:instrText>
             </w:r>
             <w:r>
               <w:rPr>
@@ -2211,7 +2213,7 @@
                 <w:noProof/>
                 <w:webHidden/>
               </w:rPr>
-              <w:t>19</w:t>
+              <w:t>20</w:t>
             </w:r>
             <w:r>
               <w:rPr>
@@ -2234,7 +2236,7 @@
               <w:lang w:eastAsia="en-GB"/>
             </w:rPr>
           </w:pPr>
-          <w:hyperlink w:anchor="_Toc54938752" w:history="1">
+          <w:hyperlink w:anchor="_Toc54957728" w:history="1">
             <w:r>
               <w:rPr>
                 <w:rStyle w:val="Hyperlink"/>
@@ -2261,7 +2263,7 @@
                 <w:noProof/>
                 <w:webHidden/>
               </w:rPr>
-              <w:instrText xml:space="preserve"> PAGEREF _Toc54938752 \h </w:instrText>
+              <w:instrText xml:space="preserve"> PAGEREF _Toc54957728 \h </w:instrText>
             </w:r>
             <w:r>
               <w:rPr>
@@ -2281,7 +2283,7 @@
                 <w:noProof/>
                 <w:webHidden/>
               </w:rPr>
-              <w:t>20</w:t>
+              <w:t>21</w:t>
             </w:r>
             <w:r>
               <w:rPr>
@@ -2304,7 +2306,7 @@
               <w:lang w:eastAsia="en-GB"/>
             </w:rPr>
           </w:pPr>
-          <w:hyperlink w:anchor="_Toc54938753" w:history="1">
+          <w:hyperlink w:anchor="_Toc54957729" w:history="1">
             <w:r>
               <w:rPr>
                 <w:rStyle w:val="Hyperlink"/>
@@ -2331,7 +2333,7 @@
                 <w:noProof/>
                 <w:webHidden/>
               </w:rPr>
-              <w:instrText xml:space="preserve"> PAGEREF _Toc54938753 \h </w:instrText>
+              <w:instrText xml:space="preserve"> PAGEREF _Toc54957729 \h </w:instrText>
             </w:r>
             <w:r>
               <w:rPr>
@@ -2351,7 +2353,7 @@
                 <w:noProof/>
                 <w:webHidden/>
               </w:rPr>
-              <w:t>20</w:t>
+              <w:t>21</w:t>
             </w:r>
             <w:r>
               <w:rPr>
@@ -2374,7 +2376,7 @@
               <w:lang w:eastAsia="en-GB"/>
             </w:rPr>
           </w:pPr>
-          <w:hyperlink w:anchor="_Toc54938754" w:history="1">
+          <w:hyperlink w:anchor="_Toc54957730" w:history="1">
             <w:r>
               <w:rPr>
                 <w:rStyle w:val="Hyperlink"/>
@@ -2401,7 +2403,7 @@
                 <w:noProof/>
                 <w:webHidden/>
               </w:rPr>
-              <w:instrText xml:space="preserve"> PAGEREF _Toc54938754 \h </w:instrText>
+              <w:instrText xml:space="preserve"> PAGEREF _Toc54957730 \h </w:instrText>
             </w:r>
             <w:r>
               <w:rPr>
@@ -2421,7 +2423,7 @@
                 <w:noProof/>
                 <w:webHidden/>
               </w:rPr>
-              <w:t>21</w:t>
+              <w:t>22</w:t>
             </w:r>
             <w:r>
               <w:rPr>
@@ -2444,7 +2446,7 @@
               <w:lang w:eastAsia="en-GB"/>
             </w:rPr>
           </w:pPr>
-          <w:hyperlink w:anchor="_Toc54938755" w:history="1">
+          <w:hyperlink w:anchor="_Toc54957731" w:history="1">
             <w:r>
               <w:rPr>
                 <w:rStyle w:val="Hyperlink"/>
@@ -2471,7 +2473,7 @@
                 <w:noProof/>
                 <w:webHidden/>
               </w:rPr>
-              <w:instrText xml:space="preserve"> PAGEREF _Toc54938755 \h </w:instrText>
+              <w:instrText xml:space="preserve"> PAGEREF _Toc54957731 \h </w:instrText>
             </w:r>
             <w:r>
               <w:rPr>
@@ -2491,7 +2493,7 @@
                 <w:noProof/>
                 <w:webHidden/>
               </w:rPr>
-              <w:t>21</w:t>
+              <w:t>22</w:t>
             </w:r>
             <w:r>
               <w:rPr>
@@ -2514,7 +2516,7 @@
               <w:lang w:eastAsia="en-GB"/>
             </w:rPr>
           </w:pPr>
-          <w:hyperlink w:anchor="_Toc54938756" w:history="1">
+          <w:hyperlink w:anchor="_Toc54957732" w:history="1">
             <w:r>
               <w:rPr>
                 <w:rStyle w:val="Hyperlink"/>
@@ -2541,7 +2543,7 @@
                 <w:noProof/>
                 <w:webHidden/>
               </w:rPr>
-              <w:instrText xml:space="preserve"> PAGEREF _Toc54938756 \h </w:instrText>
+              <w:instrText xml:space="preserve"> PAGEREF _Toc54957732 \h </w:instrText>
             </w:r>
             <w:r>
               <w:rPr>
@@ -2561,7 +2563,7 @@
                 <w:noProof/>
                 <w:webHidden/>
               </w:rPr>
-              <w:t>22</w:t>
+              <w:t>23</w:t>
             </w:r>
             <w:r>
               <w:rPr>
@@ -2584,7 +2586,7 @@
               <w:lang w:eastAsia="en-GB"/>
             </w:rPr>
           </w:pPr>
-          <w:hyperlink w:anchor="_Toc54938757" w:history="1">
+          <w:hyperlink w:anchor="_Toc54957733" w:history="1">
             <w:r>
               <w:rPr>
                 <w:rStyle w:val="Hyperlink"/>
@@ -2611,7 +2613,7 @@
                 <w:noProof/>
                 <w:webHidden/>
               </w:rPr>
-              <w:instrText xml:space="preserve"> PAGEREF _Toc54938757 \h </w:instrText>
+              <w:instrText xml:space="preserve"> PAGEREF _Toc54957733 \h </w:instrText>
             </w:r>
             <w:r>
               <w:rPr>
@@ -2631,7 +2633,7 @@
                 <w:noProof/>
                 <w:webHidden/>
               </w:rPr>
-              <w:t>22</w:t>
+              <w:t>23</w:t>
             </w:r>
             <w:r>
               <w:rPr>
@@ -2654,7 +2656,7 @@
               <w:lang w:eastAsia="en-GB"/>
             </w:rPr>
           </w:pPr>
-          <w:hyperlink w:anchor="_Toc54938758" w:history="1">
+          <w:hyperlink w:anchor="_Toc54957734" w:history="1">
             <w:r>
               <w:rPr>
                 <w:rStyle w:val="Hyperlink"/>
@@ -2681,7 +2683,7 @@
                 <w:noProof/>
                 <w:webHidden/>
               </w:rPr>
-              <w:instrText xml:space="preserve"> PAGEREF _Toc54938758 \h </w:instrText>
+              <w:instrText xml:space="preserve"> PAGEREF _Toc54957734 \h </w:instrText>
             </w:r>
             <w:r>
               <w:rPr>
@@ -2701,7 +2703,7 @@
                 <w:noProof/>
                 <w:webHidden/>
               </w:rPr>
-              <w:t>23</w:t>
+              <w:t>24</w:t>
             </w:r>
             <w:r>
               <w:rPr>
@@ -2724,7 +2726,7 @@
               <w:lang w:eastAsia="en-GB"/>
             </w:rPr>
           </w:pPr>
-          <w:hyperlink w:anchor="_Toc54938759" w:history="1">
+          <w:hyperlink w:anchor="_Toc54957735" w:history="1">
             <w:r>
               <w:rPr>
                 <w:rStyle w:val="Hyperlink"/>
@@ -2751,7 +2753,7 @@
                 <w:noProof/>
                 <w:webHidden/>
               </w:rPr>
-              <w:instrText xml:space="preserve"> PAGEREF _Toc54938759 \h </w:instrText>
+              <w:instrText xml:space="preserve"> PAGEREF _Toc54957735 \h </w:instrText>
             </w:r>
             <w:r>
               <w:rPr>
@@ -2771,7 +2773,7 @@
                 <w:noProof/>
                 <w:webHidden/>
               </w:rPr>
-              <w:t>23</w:t>
+              <w:t>24</w:t>
             </w:r>
             <w:r>
               <w:rPr>
@@ -2794,7 +2796,7 @@
               <w:lang w:eastAsia="en-GB"/>
             </w:rPr>
           </w:pPr>
-          <w:hyperlink w:anchor="_Toc54938760" w:history="1">
+          <w:hyperlink w:anchor="_Toc54957736" w:history="1">
             <w:r>
               <w:rPr>
                 <w:rStyle w:val="Hyperlink"/>
@@ -2821,7 +2823,7 @@
                 <w:noProof/>
                 <w:webHidden/>
               </w:rPr>
-              <w:instrText xml:space="preserve"> PAGEREF _Toc54938760 \h </w:instrText>
+              <w:instrText xml:space="preserve"> PAGEREF _Toc54957736 \h </w:instrText>
             </w:r>
             <w:r>
               <w:rPr>
@@ -2841,7 +2843,7 @@
                 <w:noProof/>
                 <w:webHidden/>
               </w:rPr>
-              <w:t>24</w:t>
+              <w:t>25</w:t>
             </w:r>
             <w:r>
               <w:rPr>
@@ -2864,7 +2866,7 @@
               <w:lang w:eastAsia="en-GB"/>
             </w:rPr>
           </w:pPr>
-          <w:hyperlink w:anchor="_Toc54938761" w:history="1">
+          <w:hyperlink w:anchor="_Toc54957737" w:history="1">
             <w:r>
               <w:rPr>
                 <w:rStyle w:val="Hyperlink"/>
@@ -2891,7 +2893,7 @@
                 <w:noProof/>
                 <w:webHidden/>
               </w:rPr>
-              <w:instrText xml:space="preserve"> PAGEREF _Toc54938761 \h </w:instrText>
+              <w:instrText xml:space="preserve"> PAGEREF _Toc54957737 \h </w:instrText>
             </w:r>
             <w:r>
               <w:rPr>
@@ -2911,7 +2913,7 @@
                 <w:noProof/>
                 <w:webHidden/>
               </w:rPr>
-              <w:t>25</w:t>
+              <w:t>26</w:t>
             </w:r>
             <w:r>
               <w:rPr>
@@ -2934,7 +2936,7 @@
               <w:lang w:eastAsia="en-GB"/>
             </w:rPr>
           </w:pPr>
-          <w:hyperlink w:anchor="_Toc54938762" w:history="1">
+          <w:hyperlink w:anchor="_Toc54957738" w:history="1">
             <w:r>
               <w:rPr>
                 <w:rStyle w:val="Hyperlink"/>
@@ -2961,7 +2963,7 @@
                 <w:noProof/>
                 <w:webHidden/>
               </w:rPr>
-              <w:instrText xml:space="preserve"> PAGEREF _Toc54938762 \h </w:instrText>
+              <w:instrText xml:space="preserve"> PAGEREF _Toc54957738 \h </w:instrText>
             </w:r>
             <w:r>
               <w:rPr>
@@ -2981,7 +2983,7 @@
                 <w:noProof/>
                 <w:webHidden/>
               </w:rPr>
-              <w:t>26</w:t>
+              <w:t>27</w:t>
             </w:r>
             <w:r>
               <w:rPr>
@@ -3004,7 +3006,7 @@
               <w:lang w:eastAsia="en-GB"/>
             </w:rPr>
           </w:pPr>
-          <w:hyperlink w:anchor="_Toc54938763" w:history="1">
+          <w:hyperlink w:anchor="_Toc54957739" w:history="1">
             <w:r>
               <w:rPr>
                 <w:rStyle w:val="Hyperlink"/>
@@ -3031,7 +3033,7 @@
                 <w:noProof/>
                 <w:webHidden/>
               </w:rPr>
-              <w:instrText xml:space="preserve"> PAGEREF _Toc54938763 \h </w:instrText>
+              <w:instrText xml:space="preserve"> PAGEREF _Toc54957739 \h </w:instrText>
             </w:r>
             <w:r>
               <w:rPr>
@@ -3051,7 +3053,7 @@
                 <w:noProof/>
                 <w:webHidden/>
               </w:rPr>
-              <w:t>27</w:t>
+              <w:t>28</w:t>
             </w:r>
             <w:r>
               <w:rPr>
@@ -3074,7 +3076,7 @@
               <w:lang w:eastAsia="en-GB"/>
             </w:rPr>
           </w:pPr>
-          <w:hyperlink w:anchor="_Toc54938764" w:history="1">
+          <w:hyperlink w:anchor="_Toc54957740" w:history="1">
             <w:r>
               <w:rPr>
                 <w:rStyle w:val="Hyperlink"/>
@@ -3101,7 +3103,7 @@
                 <w:noProof/>
                 <w:webHidden/>
               </w:rPr>
-              <w:instrText xml:space="preserve"> PAGEREF _Toc54938764 \h </w:instrText>
+              <w:instrText xml:space="preserve"> PAGEREF _Toc54957740 \h </w:instrText>
             </w:r>
             <w:r>
               <w:rPr>
@@ -3121,7 +3123,7 @@
                 <w:noProof/>
                 <w:webHidden/>
               </w:rPr>
-              <w:t>28</w:t>
+              <w:t>29</w:t>
             </w:r>
             <w:r>
               <w:rPr>
@@ -3144,7 +3146,7 @@
               <w:lang w:eastAsia="en-GB"/>
             </w:rPr>
           </w:pPr>
-          <w:hyperlink w:anchor="_Toc54938765" w:history="1">
+          <w:hyperlink w:anchor="_Toc54957741" w:history="1">
             <w:r>
               <w:rPr>
                 <w:rStyle w:val="Hyperlink"/>
@@ -3171,7 +3173,7 @@
                 <w:noProof/>
                 <w:webHidden/>
               </w:rPr>
-              <w:instrText xml:space="preserve"> PAGEREF _Toc54938765 \h </w:instrText>
+              <w:instrText xml:space="preserve"> PAGEREF _Toc54957741 \h </w:instrText>
             </w:r>
             <w:r>
               <w:rPr>
@@ -3191,7 +3193,7 @@
                 <w:noProof/>
                 <w:webHidden/>
               </w:rPr>
-              <w:t>28</w:t>
+              <w:t>29</w:t>
             </w:r>
             <w:r>
               <w:rPr>
@@ -3214,7 +3216,7 @@
               <w:lang w:eastAsia="en-GB"/>
             </w:rPr>
           </w:pPr>
-          <w:hyperlink w:anchor="_Toc54938766" w:history="1">
+          <w:hyperlink w:anchor="_Toc54957742" w:history="1">
             <w:r>
               <w:rPr>
                 <w:rStyle w:val="Hyperlink"/>
@@ -3241,7 +3243,7 @@
                 <w:noProof/>
                 <w:webHidden/>
               </w:rPr>
-              <w:instrText xml:space="preserve"> PAGEREF _Toc54938766 \h </w:instrText>
+              <w:instrText xml:space="preserve"> PAGEREF _Toc54957742 \h </w:instrText>
             </w:r>
             <w:r>
               <w:rPr>
@@ -3261,7 +3263,7 @@
                 <w:noProof/>
                 <w:webHidden/>
               </w:rPr>
-              <w:t>29</w:t>
+              <w:t>30</w:t>
             </w:r>
             <w:r>
               <w:rPr>
@@ -3284,7 +3286,7 @@
               <w:lang w:eastAsia="en-GB"/>
             </w:rPr>
           </w:pPr>
-          <w:hyperlink w:anchor="_Toc54938767" w:history="1">
+          <w:hyperlink w:anchor="_Toc54957743" w:history="1">
             <w:r>
               <w:rPr>
                 <w:rStyle w:val="Hyperlink"/>
@@ -3311,7 +3313,7 @@
                 <w:noProof/>
                 <w:webHidden/>
               </w:rPr>
-              <w:instrText xml:space="preserve"> PAGEREF _Toc54938767 \h </w:instrText>
+              <w:instrText xml:space="preserve"> PAGEREF _Toc54957743 \h </w:instrText>
             </w:r>
             <w:r>
               <w:rPr>
@@ -3331,7 +3333,7 @@
                 <w:noProof/>
                 <w:webHidden/>
               </w:rPr>
-              <w:t>29</w:t>
+              <w:t>30</w:t>
             </w:r>
             <w:r>
               <w:rPr>
@@ -3354,7 +3356,7 @@
               <w:lang w:eastAsia="en-GB"/>
             </w:rPr>
           </w:pPr>
-          <w:hyperlink w:anchor="_Toc54938768" w:history="1">
+          <w:hyperlink w:anchor="_Toc54957744" w:history="1">
             <w:r>
               <w:rPr>
                 <w:rStyle w:val="Hyperlink"/>
@@ -3381,7 +3383,7 @@
                 <w:noProof/>
                 <w:webHidden/>
               </w:rPr>
-              <w:instrText xml:space="preserve"> PAGEREF _Toc54938768 \h </w:instrText>
+              <w:instrText xml:space="preserve"> PAGEREF _Toc54957744 \h </w:instrText>
             </w:r>
             <w:r>
               <w:rPr>
@@ -3401,7 +3403,7 @@
                 <w:noProof/>
                 <w:webHidden/>
               </w:rPr>
-              <w:t>30</w:t>
+              <w:t>31</w:t>
             </w:r>
             <w:r>
               <w:rPr>
@@ -3424,7 +3426,7 @@
               <w:lang w:eastAsia="en-GB"/>
             </w:rPr>
           </w:pPr>
-          <w:hyperlink w:anchor="_Toc54938769" w:history="1">
+          <w:hyperlink w:anchor="_Toc54957745" w:history="1">
             <w:r>
               <w:rPr>
                 <w:rStyle w:val="Hyperlink"/>
@@ -3451,7 +3453,7 @@
                 <w:noProof/>
                 <w:webHidden/>
               </w:rPr>
-              <w:instrText xml:space="preserve"> PAGEREF _Toc54938769 \h </w:instrText>
+              <w:instrText xml:space="preserve"> PAGEREF _Toc54957745 \h </w:instrText>
             </w:r>
             <w:r>
               <w:rPr>
@@ -3471,7 +3473,7 @@
                 <w:noProof/>
                 <w:webHidden/>
               </w:rPr>
-              <w:t>30</w:t>
+              <w:t>31</w:t>
             </w:r>
             <w:r>
               <w:rPr>
@@ -3494,7 +3496,7 @@
               <w:lang w:eastAsia="en-GB"/>
             </w:rPr>
           </w:pPr>
-          <w:hyperlink w:anchor="_Toc54938770" w:history="1">
+          <w:hyperlink w:anchor="_Toc54957746" w:history="1">
             <w:r>
               <w:rPr>
                 <w:rStyle w:val="Hyperlink"/>
@@ -3521,7 +3523,7 @@
                 <w:noProof/>
                 <w:webHidden/>
               </w:rPr>
-              <w:instrText xml:space="preserve"> PAGEREF _Toc54938770 \h </w:instrText>
+              <w:instrText xml:space="preserve"> PAGEREF _Toc54957746 \h </w:instrText>
             </w:r>
             <w:r>
               <w:rPr>
@@ -3541,7 +3543,7 @@
                 <w:noProof/>
                 <w:webHidden/>
               </w:rPr>
-              <w:t>31</w:t>
+              <w:t>32</w:t>
             </w:r>
             <w:r>
               <w:rPr>
@@ -3564,7 +3566,7 @@
               <w:lang w:eastAsia="en-GB"/>
             </w:rPr>
           </w:pPr>
-          <w:hyperlink w:anchor="_Toc54938771" w:history="1">
+          <w:hyperlink w:anchor="_Toc54957747" w:history="1">
             <w:r>
               <w:rPr>
                 <w:rStyle w:val="Hyperlink"/>
@@ -3591,7 +3593,7 @@
                 <w:noProof/>
                 <w:webHidden/>
               </w:rPr>
-              <w:instrText xml:space="preserve"> PAGEREF _Toc54938771 \h </w:instrText>
+              <w:instrText xml:space="preserve"> PAGEREF _Toc54957747 \h </w:instrText>
             </w:r>
             <w:r>
               <w:rPr>
@@ -3611,7 +3613,7 @@
                 <w:noProof/>
                 <w:webHidden/>
               </w:rPr>
-              <w:t>31</w:t>
+              <w:t>32</w:t>
             </w:r>
             <w:r>
               <w:rPr>
@@ -3634,7 +3636,7 @@
               <w:lang w:eastAsia="en-GB"/>
             </w:rPr>
           </w:pPr>
-          <w:hyperlink w:anchor="_Toc54938772" w:history="1">
+          <w:hyperlink w:anchor="_Toc54957748" w:history="1">
             <w:r>
               <w:rPr>
                 <w:rStyle w:val="Hyperlink"/>
@@ -3661,7 +3663,7 @@
                 <w:noProof/>
                 <w:webHidden/>
               </w:rPr>
-              <w:instrText xml:space="preserve"> PAGEREF _Toc54938772 \h </w:instrText>
+              <w:instrText xml:space="preserve"> PAGEREF _Toc54957748 \h </w:instrText>
             </w:r>
             <w:r>
               <w:rPr>
@@ -3681,7 +3683,7 @@
                 <w:noProof/>
                 <w:webHidden/>
               </w:rPr>
-              <w:t>32</w:t>
+              <w:t>33</w:t>
             </w:r>
             <w:r>
               <w:rPr>
@@ -3704,7 +3706,7 @@
               <w:lang w:eastAsia="en-GB"/>
             </w:rPr>
           </w:pPr>
-          <w:hyperlink w:anchor="_Toc54938773" w:history="1">
+          <w:hyperlink w:anchor="_Toc54957749" w:history="1">
             <w:r>
               <w:rPr>
                 <w:rStyle w:val="Hyperlink"/>
@@ -3731,7 +3733,7 @@
                 <w:noProof/>
                 <w:webHidden/>
               </w:rPr>
-              <w:instrText xml:space="preserve"> PAGEREF _Toc54938773 \h </w:instrText>
+              <w:instrText xml:space="preserve"> PAGEREF _Toc54957749 \h </w:instrText>
             </w:r>
             <w:r>
               <w:rPr>
@@ -3751,7 +3753,7 @@
                 <w:noProof/>
                 <w:webHidden/>
               </w:rPr>
-              <w:t>32</w:t>
+              <w:t>33</w:t>
             </w:r>
             <w:r>
               <w:rPr>
@@ -3774,7 +3776,7 @@
               <w:lang w:eastAsia="en-GB"/>
             </w:rPr>
           </w:pPr>
-          <w:hyperlink w:anchor="_Toc54938774" w:history="1">
+          <w:hyperlink w:anchor="_Toc54957750" w:history="1">
             <w:r>
               <w:rPr>
                 <w:rStyle w:val="Hyperlink"/>
@@ -3801,7 +3803,7 @@
                 <w:noProof/>
                 <w:webHidden/>
               </w:rPr>
-              <w:instrText xml:space="preserve"> PAGEREF _Toc54938774 \h </w:instrText>
+              <w:instrText xml:space="preserve"> PAGEREF _Toc54957750 \h </w:instrText>
             </w:r>
             <w:r>
               <w:rPr>
@@ -3821,7 +3823,7 @@
                 <w:noProof/>
                 <w:webHidden/>
               </w:rPr>
-              <w:t>33</w:t>
+              <w:t>34</w:t>
             </w:r>
             <w:r>
               <w:rPr>
@@ -3844,7 +3846,7 @@
               <w:lang w:eastAsia="en-GB"/>
             </w:rPr>
           </w:pPr>
-          <w:hyperlink w:anchor="_Toc54938775" w:history="1">
+          <w:hyperlink w:anchor="_Toc54957751" w:history="1">
             <w:r>
               <w:rPr>
                 <w:rStyle w:val="Hyperlink"/>
@@ -3871,7 +3873,7 @@
                 <w:noProof/>
                 <w:webHidden/>
               </w:rPr>
-              <w:instrText xml:space="preserve"> PAGEREF _Toc54938775 \h </w:instrText>
+              <w:instrText xml:space="preserve"> PAGEREF _Toc54957751 \h </w:instrText>
             </w:r>
             <w:r>
               <w:rPr>
@@ -3891,7 +3893,7 @@
                 <w:noProof/>
                 <w:webHidden/>
               </w:rPr>
-              <w:t>33</w:t>
+              <w:t>34</w:t>
             </w:r>
             <w:r>
               <w:rPr>
@@ -3914,7 +3916,7 @@
               <w:lang w:eastAsia="en-GB"/>
             </w:rPr>
           </w:pPr>
-          <w:hyperlink w:anchor="_Toc54938776" w:history="1">
+          <w:hyperlink w:anchor="_Toc54957752" w:history="1">
             <w:r>
               <w:rPr>
                 <w:rStyle w:val="Hyperlink"/>
@@ -3941,7 +3943,7 @@
                 <w:noProof/>
                 <w:webHidden/>
               </w:rPr>
-              <w:instrText xml:space="preserve"> PAGEREF _Toc54938776 \h </w:instrText>
+              <w:instrText xml:space="preserve"> PAGEREF _Toc54957752 \h </w:instrText>
             </w:r>
             <w:r>
               <w:rPr>
@@ -3961,7 +3963,7 @@
                 <w:noProof/>
                 <w:webHidden/>
               </w:rPr>
-              <w:t>34</w:t>
+              <w:t>35</w:t>
             </w:r>
             <w:r>
               <w:rPr>
@@ -3988,12 +3990,12 @@
       <w:pPr>
         <w:pStyle w:val="Heading1"/>
       </w:pPr>
-      <w:bookmarkStart w:id="0" w:name="_Toc54938725"/>
+      <w:bookmarkStart w:id="1" w:name="_Toc54957701"/>
       <w:r>
         <w:lastRenderedPageBreak/>
         <w:t>Summary</w:t>
       </w:r>
-      <w:bookmarkEnd w:id="0"/>
+      <w:bookmarkEnd w:id="1"/>
     </w:p>
     <w:tbl>
       <w:tblPr>
@@ -4548,10 +4550,7 @@
           </w:tcPr>
           <w:p>
             <w:r>
-              <w:t xml:space="preserve">Browser Support: </w:t>
-            </w:r>
-            <w:r>
-              <w:t>Google Chrome</w:t>
+              <w:t>Browser Support: Google Chrome</w:t>
             </w:r>
           </w:p>
         </w:tc>
@@ -4580,7 +4579,17 @@
               </w:numPr>
             </w:pPr>
             <w:r>
-              <w:t xml:space="preserve">Follow through this test document in </w:t>
+              <w:t>Follow through this test document in Google Chrome.</w:t>
+            </w:r>
+          </w:p>
+        </w:tc>
+        <w:tc>
+          <w:tcPr>
+            <w:tcW w:w="3896" w:type="dxa"/>
+          </w:tcPr>
+          <w:p>
+            <w:r>
+              <w:t xml:space="preserve">User is able to complete this test document successfully, completing every action in </w:t>
             </w:r>
             <w:r>
               <w:t>Google Chrome</w:t>
@@ -4592,30 +4601,11 @@
         </w:tc>
         <w:tc>
           <w:tcPr>
-            <w:tcW w:w="3896" w:type="dxa"/>
-          </w:tcPr>
-          <w:p>
-            <w:r>
-              <w:t xml:space="preserve">User is able to complete this test document successfully, completing every action in </w:t>
-            </w:r>
-            <w:r>
-              <w:t>Google Chrome</w:t>
-            </w:r>
-            <w:r>
-              <w:t>.</w:t>
-            </w:r>
-          </w:p>
-        </w:tc>
-        <w:tc>
-          <w:tcPr>
             <w:tcW w:w="1870" w:type="dxa"/>
           </w:tcPr>
           <w:p>
             <w:r>
-              <w:t>As Expected.</w:t>
-            </w:r>
-            <w:r>
-              <w:t xml:space="preserve"> No evidence provided for this test case as it would require far too many screenshots to capture convincing evidence.</w:t>
+              <w:t>As Expected. No evidence provided for this test case as it would require far too many screenshots to capture convincing evidence.</w:t>
             </w:r>
           </w:p>
         </w:tc>
@@ -4641,10 +4631,7 @@
           </w:tcPr>
           <w:p>
             <w:r>
-              <w:t>1.</w:t>
-            </w:r>
-            <w:r>
-              <w:t>5</w:t>
+              <w:t>1.5</w:t>
             </w:r>
           </w:p>
         </w:tc>
@@ -4726,8 +4713,6 @@
           </w:p>
           <w:p/>
           <w:p>
-            <w:bookmarkStart w:id="1" w:name="_GoBack"/>
-            <w:bookmarkEnd w:id="1"/>
             <w:r>
               <w:t>Note:</w:t>
             </w:r>
@@ -7181,7 +7166,7 @@
       <w:pPr>
         <w:pStyle w:val="Heading1"/>
       </w:pPr>
-      <w:bookmarkStart w:id="2" w:name="_Toc54938726"/>
+      <w:bookmarkStart w:id="2" w:name="_Toc54957702"/>
       <w:r>
         <w:lastRenderedPageBreak/>
         <w:t>Evidence</w:t>
@@ -7192,7 +7177,7 @@
       <w:pPr>
         <w:pStyle w:val="Heading2"/>
       </w:pPr>
-      <w:bookmarkStart w:id="3" w:name="_Toc54938727"/>
+      <w:bookmarkStart w:id="3" w:name="_Toc54957703"/>
       <w:r>
         <w:t>1</w:t>
       </w:r>
@@ -7265,7 +7250,7 @@
       <w:pPr>
         <w:pStyle w:val="Heading2"/>
       </w:pPr>
-      <w:bookmarkStart w:id="4" w:name="_Toc54938728"/>
+      <w:bookmarkStart w:id="4" w:name="_Toc54957704"/>
       <w:r>
         <w:t>1.2a: ‘Home’ view.</w:t>
       </w:r>
@@ -7317,7 +7302,7 @@
       <w:pPr>
         <w:pStyle w:val="Heading2"/>
       </w:pPr>
-      <w:bookmarkStart w:id="5" w:name="_Toc54938729"/>
+      <w:bookmarkStart w:id="5" w:name="_Toc54957705"/>
       <w:r>
         <w:lastRenderedPageBreak/>
         <w:t>1.2b: ‘Home’ view asleep.</w:t>
@@ -7370,7 +7355,7 @@
       <w:pPr>
         <w:pStyle w:val="Heading2"/>
       </w:pPr>
-      <w:bookmarkStart w:id="6" w:name="_Toc54938730"/>
+      <w:bookmarkStart w:id="6" w:name="_Toc54957706"/>
       <w:r>
         <w:t>1.3a: ‘All Songs’ view about to click the ‘order’ button at the top right of the display screen.</w:t>
       </w:r>
@@ -7435,7 +7420,7 @@
       <w:pPr>
         <w:pStyle w:val="Heading2"/>
       </w:pPr>
-      <w:bookmarkStart w:id="7" w:name="_Toc54938731"/>
+      <w:bookmarkStart w:id="7" w:name="_Toc54957707"/>
       <w:r>
         <w:lastRenderedPageBreak/>
         <w:t>1.3b: ‘All Songs’ view after clicking the ‘order’ button. Now ordered by ‘album’.</w:t>
@@ -7501,7 +7486,7 @@
       <w:pPr>
         <w:pStyle w:val="Heading2"/>
       </w:pPr>
-      <w:bookmarkStart w:id="8" w:name="_Toc54938732"/>
+      <w:bookmarkStart w:id="8" w:name="_Toc54957708"/>
       <w:r>
         <w:t>1.3c: ‘All Songs’ view after clicking the ‘order’ button again. Now ordered by ‘title’.</w:t>
       </w:r>
@@ -7566,7 +7551,7 @@
       <w:pPr>
         <w:pStyle w:val="Heading2"/>
       </w:pPr>
-      <w:bookmarkStart w:id="9" w:name="_Toc54938733"/>
+      <w:bookmarkStart w:id="9" w:name="_Toc54957709"/>
       <w:r>
         <w:lastRenderedPageBreak/>
         <w:t>1.3d: ‘All Songs’ view immediately after clicking the ‘order’ button a popup displays for 800ms the new order.</w:t>
@@ -7687,7 +7672,7 @@
       <w:pPr>
         <w:pStyle w:val="Heading2"/>
       </w:pPr>
-      <w:bookmarkStart w:id="10" w:name="_Toc54938734"/>
+      <w:bookmarkStart w:id="10" w:name="_Toc54957710"/>
       <w:r>
         <w:lastRenderedPageBreak/>
         <w:t>2</w:t>
@@ -7780,7 +7765,7 @@
       <w:pPr>
         <w:pStyle w:val="Heading2"/>
       </w:pPr>
-      <w:bookmarkStart w:id="11" w:name="_Toc54938735"/>
+      <w:bookmarkStart w:id="11" w:name="_Toc54957711"/>
       <w:r>
         <w:t>2</w:t>
       </w:r>
@@ -7853,7 +7838,7 @@
       <w:pPr>
         <w:pStyle w:val="Heading2"/>
       </w:pPr>
-      <w:bookmarkStart w:id="12" w:name="_Toc54938736"/>
+      <w:bookmarkStart w:id="12" w:name="_Toc54957712"/>
       <w:r>
         <w:lastRenderedPageBreak/>
         <w:t xml:space="preserve">2.2a: </w:t>
@@ -7931,7 +7916,7 @@
       <w:pPr>
         <w:pStyle w:val="Heading2"/>
       </w:pPr>
-      <w:bookmarkStart w:id="13" w:name="_Toc54938737"/>
+      <w:bookmarkStart w:id="13" w:name="_Toc54957713"/>
       <w:r>
         <w:t xml:space="preserve">2.2b: ‘My Playlists’ view after clicking the ‘My Playlists’ button from the </w:t>
       </w:r>
@@ -7995,7 +7980,7 @@
       <w:pPr>
         <w:pStyle w:val="Heading2"/>
       </w:pPr>
-      <w:bookmarkStart w:id="14" w:name="_Toc54938738"/>
+      <w:bookmarkStart w:id="14" w:name="_Toc54957714"/>
       <w:r>
         <w:lastRenderedPageBreak/>
         <w:t xml:space="preserve">2.3a: </w:t>
@@ -8073,7 +8058,7 @@
       <w:pPr>
         <w:pStyle w:val="Heading2"/>
       </w:pPr>
-      <w:bookmarkStart w:id="15" w:name="_Toc54938739"/>
+      <w:bookmarkStart w:id="15" w:name="_Toc54957715"/>
       <w:r>
         <w:t xml:space="preserve">2.3b: ‘Search’ view after clicking the ‘Search’ button from the </w:t>
       </w:r>
@@ -8137,7 +8122,7 @@
       <w:pPr>
         <w:pStyle w:val="Heading2"/>
       </w:pPr>
-      <w:bookmarkStart w:id="16" w:name="_Toc54938740"/>
+      <w:bookmarkStart w:id="16" w:name="_Toc54957716"/>
       <w:r>
         <w:lastRenderedPageBreak/>
         <w:t>2.</w:t>
@@ -8209,7 +8194,7 @@
       <w:pPr>
         <w:pStyle w:val="Heading2"/>
       </w:pPr>
-      <w:bookmarkStart w:id="17" w:name="_Toc54938741"/>
+      <w:bookmarkStart w:id="17" w:name="_Toc54957717"/>
       <w:r>
         <w:t>2.</w:t>
       </w:r>
@@ -8274,7 +8259,7 @@
       <w:pPr>
         <w:pStyle w:val="Heading2"/>
       </w:pPr>
-      <w:bookmarkStart w:id="18" w:name="_Toc54938742"/>
+      <w:bookmarkStart w:id="18" w:name="_Toc54957718"/>
       <w:r>
         <w:lastRenderedPageBreak/>
         <w:t>2.5a: ‘All Songs’ view about to click ‘String Quartet No 14 in D minor’</w:t>
@@ -8333,7 +8318,7 @@
       <w:pPr>
         <w:pStyle w:val="Heading2"/>
       </w:pPr>
-      <w:bookmarkStart w:id="19" w:name="_Toc54938743"/>
+      <w:bookmarkStart w:id="19" w:name="_Toc54957719"/>
       <w:r>
         <w:t>2.5b: ‘Player’ view after clicking the ‘String Quartet No 14 in D minor’ song button from the ‘All Songs’ view.</w:t>
       </w:r>
@@ -8385,7 +8370,7 @@
       <w:pPr>
         <w:pStyle w:val="Heading2"/>
       </w:pPr>
-      <w:bookmarkStart w:id="20" w:name="_Toc54938744"/>
+      <w:bookmarkStart w:id="20" w:name="_Toc54957720"/>
       <w:r>
         <w:lastRenderedPageBreak/>
         <w:t>2.6a: ‘Search Results’ view after searching for ‘franz’ and getting back related songs.</w:t>
@@ -8441,7 +8426,7 @@
           <w:noProof/>
         </w:rPr>
       </w:pPr>
-      <w:bookmarkStart w:id="21" w:name="_Toc54938745"/>
+      <w:bookmarkStart w:id="21" w:name="_Toc54957721"/>
       <w:r>
         <w:t>2.6b: ‘Player’ view after clicking the ‘Ave Maria’ song button from the ‘Search Results’ view.</w:t>
       </w:r>
@@ -8493,7 +8478,7 @@
       <w:pPr>
         <w:pStyle w:val="Heading2"/>
       </w:pPr>
-      <w:bookmarkStart w:id="22" w:name="_Toc54938746"/>
+      <w:bookmarkStart w:id="22" w:name="_Toc54957722"/>
       <w:r>
         <w:lastRenderedPageBreak/>
         <w:t xml:space="preserve">2.7a: ‘My Playlist’ view about to click </w:t>
@@ -8558,7 +8543,7 @@
       <w:pPr>
         <w:pStyle w:val="Heading2"/>
       </w:pPr>
-      <w:bookmarkStart w:id="23" w:name="_Toc54938747"/>
+      <w:bookmarkStart w:id="23" w:name="_Toc54957723"/>
       <w:r>
         <w:t>2.</w:t>
       </w:r>
@@ -8640,7 +8625,7 @@
       <w:pPr>
         <w:pStyle w:val="Heading2"/>
       </w:pPr>
-      <w:bookmarkStart w:id="24" w:name="_Toc54938748"/>
+      <w:bookmarkStart w:id="24" w:name="_Toc54957724"/>
       <w:r>
         <w:lastRenderedPageBreak/>
         <w:t>2.8a: ‘My Playlists’ view, about to hit the ‘Create New’ button.</w:t>
@@ -8693,7 +8678,7 @@
       <w:pPr>
         <w:pStyle w:val="Heading2"/>
       </w:pPr>
-      <w:bookmarkStart w:id="25" w:name="_Toc54938749"/>
+      <w:bookmarkStart w:id="25" w:name="_Toc54957725"/>
       <w:r>
         <w:t>2.8b: ‘Playlist Editor’ view, after hitting the ‘Create New’ button for the ‘My Playlists’ view.</w:t>
       </w:r>
@@ -8745,7 +8730,7 @@
       <w:pPr>
         <w:pStyle w:val="Heading2"/>
       </w:pPr>
-      <w:bookmarkStart w:id="26" w:name="_Toc54938750"/>
+      <w:bookmarkStart w:id="26" w:name="_Toc54957726"/>
       <w:r>
         <w:lastRenderedPageBreak/>
         <w:t>3.1a: ‘</w:t>
@@ -8823,7 +8808,7 @@
       <w:pPr>
         <w:pStyle w:val="Heading2"/>
       </w:pPr>
-      <w:bookmarkStart w:id="27" w:name="_Toc54938751"/>
+      <w:bookmarkStart w:id="27" w:name="_Toc54957727"/>
       <w:r>
         <w:t>3.1b: ‘</w:t>
       </w:r>
@@ -8890,7 +8875,7 @@
       <w:pPr>
         <w:pStyle w:val="Heading2"/>
       </w:pPr>
-      <w:bookmarkStart w:id="28" w:name="_Toc54938752"/>
+      <w:bookmarkStart w:id="28" w:name="_Toc54957728"/>
       <w:r>
         <w:lastRenderedPageBreak/>
         <w:t>3.</w:t>
@@ -8962,7 +8947,7 @@
       <w:pPr>
         <w:pStyle w:val="Heading2"/>
       </w:pPr>
-      <w:bookmarkStart w:id="29" w:name="_Toc54938753"/>
+      <w:bookmarkStart w:id="29" w:name="_Toc54957729"/>
       <w:r>
         <w:t>3.</w:t>
       </w:r>
@@ -9044,7 +9029,7 @@
       <w:pPr>
         <w:pStyle w:val="Heading2"/>
       </w:pPr>
-      <w:bookmarkStart w:id="30" w:name="_Toc54938754"/>
+      <w:bookmarkStart w:id="30" w:name="_Toc54957730"/>
       <w:r>
         <w:lastRenderedPageBreak/>
         <w:t>4.1a: ‘Playlist Editor’</w:t>
@@ -9106,7 +9091,7 @@
       <w:pPr>
         <w:pStyle w:val="Heading2"/>
       </w:pPr>
-      <w:bookmarkStart w:id="31" w:name="_Toc54938755"/>
+      <w:bookmarkStart w:id="31" w:name="_Toc54957731"/>
       <w:r>
         <w:t>4.1</w:t>
       </w:r>
@@ -9170,7 +9155,7 @@
       <w:pPr>
         <w:pStyle w:val="Heading2"/>
       </w:pPr>
-      <w:bookmarkStart w:id="32" w:name="_Toc54938756"/>
+      <w:bookmarkStart w:id="32" w:name="_Toc54957732"/>
       <w:r>
         <w:lastRenderedPageBreak/>
         <w:t xml:space="preserve">4.2a: ‘Playlist Editor’ view loaded, </w:t>
@@ -9229,7 +9214,7 @@
       <w:pPr>
         <w:pStyle w:val="Heading2"/>
       </w:pPr>
-      <w:bookmarkStart w:id="33" w:name="_Toc54938757"/>
+      <w:bookmarkStart w:id="33" w:name="_Toc54957733"/>
       <w:r>
         <w:t xml:space="preserve">4.2b: ‘Playlist Editor’ view, after </w:t>
       </w:r>
@@ -9303,7 +9288,7 @@
       <w:pPr>
         <w:pStyle w:val="Heading2"/>
       </w:pPr>
-      <w:bookmarkStart w:id="34" w:name="_Toc54938758"/>
+      <w:bookmarkStart w:id="34" w:name="_Toc54957734"/>
       <w:r>
         <w:lastRenderedPageBreak/>
         <w:t xml:space="preserve">4.2c: ‘My Playlists’ view, after </w:t>
@@ -9362,7 +9347,7 @@
       <w:pPr>
         <w:pStyle w:val="Heading2"/>
       </w:pPr>
-      <w:bookmarkStart w:id="35" w:name="_Toc54938759"/>
+      <w:bookmarkStart w:id="35" w:name="_Toc54957735"/>
       <w:r>
         <w:t>4.2d: ‘Player’ view, after selecting the new playlist.</w:t>
       </w:r>
@@ -9414,7 +9399,7 @@
       <w:pPr>
         <w:pStyle w:val="Heading2"/>
       </w:pPr>
-      <w:bookmarkStart w:id="36" w:name="_Toc54938760"/>
+      <w:bookmarkStart w:id="36" w:name="_Toc54957736"/>
       <w:r>
         <w:lastRenderedPageBreak/>
         <w:t>5.1a: ‘Player’ view loaded with the song I selected.</w:t>
@@ -9467,7 +9452,7 @@
       <w:pPr>
         <w:pStyle w:val="Heading2"/>
       </w:pPr>
-      <w:bookmarkStart w:id="37" w:name="_Toc54938761"/>
+      <w:bookmarkStart w:id="37" w:name="_Toc54957737"/>
       <w:r>
         <w:lastRenderedPageBreak/>
         <w:t>5.1b: ‘Player’ view loaded with the song I selected, now playing the song after I hit the play button.</w:t>
@@ -9548,7 +9533,7 @@
       <w:pPr>
         <w:pStyle w:val="Heading2"/>
       </w:pPr>
-      <w:bookmarkStart w:id="38" w:name="_Toc54938762"/>
+      <w:bookmarkStart w:id="38" w:name="_Toc54957738"/>
       <w:r>
         <w:lastRenderedPageBreak/>
         <w:t>5.1c: ‘Player’ view loaded with the song I selected, now paused after hitting the pause button.</w:t>
@@ -9601,7 +9586,7 @@
       <w:pPr>
         <w:pStyle w:val="Heading2"/>
       </w:pPr>
-      <w:bookmarkStart w:id="39" w:name="_Toc54938763"/>
+      <w:bookmarkStart w:id="39" w:name="_Toc54957739"/>
       <w:r>
         <w:lastRenderedPageBreak/>
         <w:t>5.1d: ‘Player’ view loaded with the song I selected, now continued playing from the point I hit the pause button.</w:t>
@@ -9667,7 +9652,7 @@
       <w:pPr>
         <w:pStyle w:val="Heading2"/>
       </w:pPr>
-      <w:bookmarkStart w:id="40" w:name="_Toc54938764"/>
+      <w:bookmarkStart w:id="40" w:name="_Toc54957740"/>
       <w:r>
         <w:lastRenderedPageBreak/>
         <w:t>5.2a: ‘Player’ view loaded with the playlist I selected, about to click the ‘next’ button.</w:t>
@@ -9733,7 +9718,7 @@
       <w:pPr>
         <w:pStyle w:val="Heading2"/>
       </w:pPr>
-      <w:bookmarkStart w:id="41" w:name="_Toc54938765"/>
+      <w:bookmarkStart w:id="41" w:name="_Toc54957741"/>
       <w:r>
         <w:t>5.2b: ’Player’ view loaded with the playlist I selected, now on the second song in the playlist after clicking the ‘next’ button.</w:t>
       </w:r>
@@ -9798,7 +9783,7 @@
       <w:pPr>
         <w:pStyle w:val="Heading2"/>
       </w:pPr>
-      <w:bookmarkStart w:id="42" w:name="_Toc54938766"/>
+      <w:bookmarkStart w:id="42" w:name="_Toc54957742"/>
       <w:r>
         <w:lastRenderedPageBreak/>
         <w:t>5.3a: ‘Player’ view loaded with the playlist I selected, on the second song in the playlist, about to click the ‘previous’ button.</w:t>
@@ -9864,7 +9849,7 @@
       <w:pPr>
         <w:pStyle w:val="Heading2"/>
       </w:pPr>
-      <w:bookmarkStart w:id="43" w:name="_Toc54938767"/>
+      <w:bookmarkStart w:id="43" w:name="_Toc54957743"/>
       <w:r>
         <w:t>5.3b: ’Player’ view loaded with the playlist I selected, now on the first song in the playlist after clicking the ‘previous’ button.</w:t>
       </w:r>
@@ -9929,7 +9914,7 @@
       <w:pPr>
         <w:pStyle w:val="Heading2"/>
       </w:pPr>
-      <w:bookmarkStart w:id="44" w:name="_Toc54938768"/>
+      <w:bookmarkStart w:id="44" w:name="_Toc54957744"/>
       <w:r>
         <w:lastRenderedPageBreak/>
         <w:t>5.4a: ‘Player’ view loaded with the playlist I selected, about to click the ‘previous’ button.</w:t>
@@ -9995,7 +9980,7 @@
       <w:pPr>
         <w:pStyle w:val="Heading2"/>
       </w:pPr>
-      <w:bookmarkStart w:id="45" w:name="_Toc54938769"/>
+      <w:bookmarkStart w:id="45" w:name="_Toc54957745"/>
       <w:r>
         <w:t>5.4b: ’Player’ view loaded with the playlist I selected, now on the last song in the playlist after clicking the ‘previous’ button</w:t>
       </w:r>
@@ -10063,7 +10048,7 @@
       <w:pPr>
         <w:pStyle w:val="Heading2"/>
       </w:pPr>
-      <w:bookmarkStart w:id="46" w:name="_Toc54938770"/>
+      <w:bookmarkStart w:id="46" w:name="_Toc54957746"/>
       <w:r>
         <w:lastRenderedPageBreak/>
         <w:t>5.4c: ‘Player’ view loaded with the playlist I selected, now on the first song in the playlist after clicking the ‘next’ button.</w:t>
@@ -10129,7 +10114,7 @@
       <w:pPr>
         <w:pStyle w:val="Heading2"/>
       </w:pPr>
-      <w:bookmarkStart w:id="47" w:name="_Toc54938771"/>
+      <w:bookmarkStart w:id="47" w:name="_Toc54957747"/>
       <w:r>
         <w:t>5.5</w:t>
       </w:r>
@@ -10197,7 +10182,7 @@
       <w:pPr>
         <w:pStyle w:val="Heading2"/>
       </w:pPr>
-      <w:bookmarkStart w:id="48" w:name="_Toc54938772"/>
+      <w:bookmarkStart w:id="48" w:name="_Toc54957748"/>
       <w:r>
         <w:lastRenderedPageBreak/>
         <w:t>5.5b: ‘Player’ view loaded with the playlist I selected, at the third song (randomly selected) in the playlist.</w:t>
@@ -10263,7 +10248,7 @@
       <w:pPr>
         <w:pStyle w:val="Heading2"/>
       </w:pPr>
-      <w:bookmarkStart w:id="49" w:name="_Toc54938773"/>
+      <w:bookmarkStart w:id="49" w:name="_Toc54957749"/>
       <w:r>
         <w:t>5.6</w:t>
       </w:r>
@@ -10321,7 +10306,7 @@
       <w:pPr>
         <w:pStyle w:val="Heading2"/>
       </w:pPr>
-      <w:bookmarkStart w:id="50" w:name="_Toc54938774"/>
+      <w:bookmarkStart w:id="50" w:name="_Toc54957750"/>
       <w:r>
         <w:lastRenderedPageBreak/>
         <w:t>5.6b: ‘Player’ view loaded with the playlist I selected, I can see the position of the song in the playlist at the bottom right of the display screen.</w:t>
@@ -10374,7 +10359,7 @@
       <w:pPr>
         <w:pStyle w:val="Heading2"/>
       </w:pPr>
-      <w:bookmarkStart w:id="51" w:name="_Toc54938775"/>
+      <w:bookmarkStart w:id="51" w:name="_Toc54957751"/>
       <w:r>
         <w:t>5.6c: ‘Player’ view loaded with the playlist I selected, I can see the position of the song in the playlist at the bottom right of the display screen.</w:t>
       </w:r>
@@ -10426,7 +10411,7 @@
       <w:pPr>
         <w:pStyle w:val="Heading2"/>
       </w:pPr>
-      <w:bookmarkStart w:id="52" w:name="_Toc54938776"/>
+      <w:bookmarkStart w:id="52" w:name="_Toc54957752"/>
       <w:r>
         <w:lastRenderedPageBreak/>
         <w:t>5.7: ‘Player’ view loaded with the song I selected, I can only interact with the ‘pause/play’ button, the ‘playlist buttons’ are disabled.</w:t>
@@ -13873,6 +13858,7 @@
     <w:rsid w:val="00924C4B"/>
     <w:rsid w:val="00F2077C"/>
     <w:rsid w:val="00F81D9C"/>
+    <w:rsid w:val="00FD72A7"/>
   </w:rsids>
   <m:mathPr>
     <m:mathFont m:val="Cambria Math"/>
@@ -14659,7 +14645,7 @@
 </file>
 
 <file path=customXml/itemProps2.xml><?xml version="1.0" encoding="utf-8"?>
-<ds:datastoreItem xmlns:ds="http://schemas.openxmlformats.org/officeDocument/2006/customXml" ds:itemID="{5D911F9F-33D5-4D75-AB94-AD5F79E6CBDB}">
+<ds:datastoreItem xmlns:ds="http://schemas.openxmlformats.org/officeDocument/2006/customXml" ds:itemID="{293894A6-6808-4119-9BCE-60DFF7EF4866}">
   <ds:schemaRefs>
     <ds:schemaRef ds:uri="http://schemas.openxmlformats.org/officeDocument/2006/bibliography"/>
   </ds:schemaRefs>

</xml_diff>